<commit_message>
Version 2.2: Major UI/UX improvements and comprehensive updates
</commit_message>
<xml_diff>
--- a/Cummulative Resume.docx
+++ b/Cummulative Resume.docx
@@ -333,17 +333,7 @@
           <w:sz w:val="19"/>
           <w:szCs w:val="19"/>
         </w:rPr>
-        <w:t>6</w:t>
-      </w:r>
-      <w:r>
-        <w:rPr>
-          <w:rFonts w:eastAsia="Georgia"/>
-          <w:b/>
-          <w:bCs/>
-          <w:sz w:val="19"/>
-          <w:szCs w:val="19"/>
-        </w:rPr>
-        <w:t>6</w:t>
+        <w:t>66</w:t>
       </w:r>
       <w:r>
         <w:rPr>
@@ -419,23 +409,7 @@
           <w:sz w:val="19"/>
           <w:szCs w:val="19"/>
         </w:rPr>
-        <w:t>, Fall 2023</w:t>
-      </w:r>
-      <w:r>
-        <w:rPr>
-          <w:rFonts w:ascii="Georgia" w:eastAsia="Georgia" w:hAnsi="Georgia" w:cs="Georgia"/>
-          <w:sz w:val="19"/>
-          <w:szCs w:val="19"/>
-        </w:rPr>
-        <w:t>, Spring 2025;</w:t>
-      </w:r>
-      <w:r>
-        <w:rPr>
-          <w:rFonts w:ascii="Georgia" w:eastAsia="Georgia" w:hAnsi="Georgia" w:cs="Georgia"/>
-          <w:sz w:val="19"/>
-          <w:szCs w:val="19"/>
-        </w:rPr>
-        <w:t xml:space="preserve"> Bloomberg BMC </w:t>
+        <w:t xml:space="preserve">, Fall 2023, Spring 2025; Bloomberg BMC </w:t>
       </w:r>
     </w:p>
     <w:p>
@@ -463,17 +437,7 @@
           <w:sz w:val="22"/>
           <w:szCs w:val="22"/>
         </w:rPr>
-        <w:t>Finance</w:t>
-      </w:r>
-      <w:r>
-        <w:rPr>
-          <w:rFonts w:ascii="Georgia" w:eastAsia="Georgia" w:hAnsi="Georgia" w:cs="Georgia"/>
-          <w:b/>
-          <w:bCs/>
-          <w:sz w:val="22"/>
-          <w:szCs w:val="22"/>
-        </w:rPr>
-        <w:t xml:space="preserve"> </w:t>
+        <w:t xml:space="preserve">Finance </w:t>
       </w:r>
       <w:r>
         <w:rPr>
@@ -481,15 +445,7 @@
           <w:sz w:val="22"/>
           <w:szCs w:val="22"/>
         </w:rPr>
-        <w:t xml:space="preserve">(Related) </w:t>
-      </w:r>
-      <w:r>
-        <w:rPr>
-          <w:rFonts w:ascii="Georgia" w:eastAsia="Georgia" w:hAnsi="Georgia" w:cs="Georgia"/>
-          <w:sz w:val="22"/>
-          <w:szCs w:val="22"/>
-        </w:rPr>
-        <w:t>Courses</w:t>
+        <w:t>(Related) Courses</w:t>
       </w:r>
       <w:r>
         <w:rPr>
@@ -537,7 +493,16 @@
           <w:szCs w:val="19"/>
           <w:lang w:val="en"/>
         </w:rPr>
-        <w:t xml:space="preserve">Investment &amp; Portfolio </w:t>
+        <w:t>Investment &amp; Portfolio Analysis, Portfolio Management, Econometrics, Intermediate Macroeconomics, Regression with Microdata,</w:t>
+      </w:r>
+      <w:r>
+        <w:rPr>
+          <w:rFonts w:ascii="Georgia" w:eastAsia="Georgia" w:hAnsi="Georgia" w:cs="Georgia"/>
+          <w:sz w:val="19"/>
+          <w:szCs w:val="19"/>
+          <w:lang w:val="en"/>
+        </w:rPr>
+        <w:t xml:space="preserve"> </w:t>
       </w:r>
       <w:r>
         <w:rPr>
@@ -548,93 +513,7 @@
           <w:szCs w:val="19"/>
           <w:lang w:val="en"/>
         </w:rPr>
-        <w:t>Analysis</w:t>
-      </w:r>
-      <w:r>
-        <w:rPr>
-          <w:rFonts w:ascii="Georgia" w:eastAsia="Georgia" w:hAnsi="Georgia" w:cs="Georgia"/>
-          <w:i/>
-          <w:iCs/>
-          <w:sz w:val="19"/>
-          <w:szCs w:val="19"/>
-          <w:lang w:val="en"/>
-        </w:rPr>
-        <w:t xml:space="preserve">, </w:t>
-      </w:r>
-      <w:r>
-        <w:rPr>
-          <w:rFonts w:ascii="Georgia" w:eastAsia="Georgia" w:hAnsi="Georgia" w:cs="Georgia"/>
-          <w:i/>
-          <w:iCs/>
-          <w:sz w:val="19"/>
-          <w:szCs w:val="19"/>
-          <w:lang w:val="en"/>
-        </w:rPr>
-        <w:t xml:space="preserve">Portfolio Management, </w:t>
-      </w:r>
-      <w:r>
-        <w:rPr>
-          <w:rFonts w:ascii="Georgia" w:eastAsia="Georgia" w:hAnsi="Georgia" w:cs="Georgia"/>
-          <w:i/>
-          <w:iCs/>
-          <w:sz w:val="19"/>
-          <w:szCs w:val="19"/>
-          <w:lang w:val="en"/>
-        </w:rPr>
-        <w:t xml:space="preserve">Econometrics, Intermediate Macroeconomics, </w:t>
-      </w:r>
-      <w:r>
-        <w:rPr>
-          <w:rFonts w:ascii="Georgia" w:eastAsia="Georgia" w:hAnsi="Georgia" w:cs="Georgia"/>
-          <w:i/>
-          <w:iCs/>
-          <w:sz w:val="19"/>
-          <w:szCs w:val="19"/>
-          <w:lang w:val="en"/>
-        </w:rPr>
-        <w:t>Regression with Microdata,</w:t>
-      </w:r>
-      <w:r>
-        <w:rPr>
-          <w:rFonts w:ascii="Georgia" w:eastAsia="Georgia" w:hAnsi="Georgia" w:cs="Georgia"/>
-          <w:sz w:val="19"/>
-          <w:szCs w:val="19"/>
-          <w:lang w:val="en"/>
-        </w:rPr>
-        <w:t xml:space="preserve"> </w:t>
-      </w:r>
-      <w:r>
-        <w:rPr>
-          <w:rFonts w:ascii="Georgia" w:eastAsia="Georgia" w:hAnsi="Georgia" w:cs="Georgia"/>
-          <w:i/>
-          <w:iCs/>
-          <w:sz w:val="19"/>
-          <w:szCs w:val="19"/>
-          <w:lang w:val="en"/>
-        </w:rPr>
-        <w:t xml:space="preserve">Corporate </w:t>
-      </w:r>
-      <w:r>
-        <w:rPr>
-          <w:rFonts w:ascii="Georgia" w:eastAsia="Georgia" w:hAnsi="Georgia" w:cs="Georgia"/>
-          <w:i/>
-          <w:iCs/>
-          <w:sz w:val="19"/>
-          <w:szCs w:val="19"/>
-          <w:lang w:val="en"/>
-        </w:rPr>
-        <w:t xml:space="preserve">Finance, </w:t>
-      </w:r>
-      <w:r>
-        <w:rPr>
-          <w:rFonts w:ascii="Georgia" w:eastAsia="Georgia" w:hAnsi="Georgia" w:cs="Georgia"/>
-          <w:i/>
-          <w:iCs/>
-          <w:sz w:val="19"/>
-          <w:szCs w:val="19"/>
-          <w:lang w:val="en"/>
-        </w:rPr>
-        <w:t>Financial Accounting</w:t>
+        <w:t>Corporate Finance, Financial Accounting</w:t>
       </w:r>
       <w:r>
         <w:rPr>
@@ -711,8 +590,9 @@
           <w:sz w:val="19"/>
           <w:szCs w:val="19"/>
         </w:rPr>
-        <w:t>Obj</w:t>
-      </w:r>
+        <w:t xml:space="preserve">Object Oriented Software </w:t>
+      </w:r>
+      <w:proofErr w:type="spellStart"/>
       <w:r>
         <w:rPr>
           <w:rFonts w:ascii="Georgia" w:eastAsia="Georgia" w:hAnsi="Georgia" w:cs="Georgia"/>
@@ -721,8 +601,9 @@
           <w:sz w:val="19"/>
           <w:szCs w:val="19"/>
         </w:rPr>
-        <w:t>e</w:t>
-      </w:r>
+        <w:t>Devlpmnt</w:t>
+      </w:r>
+      <w:proofErr w:type="spellEnd"/>
       <w:r>
         <w:rPr>
           <w:rFonts w:ascii="Georgia" w:eastAsia="Georgia" w:hAnsi="Georgia" w:cs="Georgia"/>
@@ -731,27 +612,7 @@
           <w:sz w:val="19"/>
           <w:szCs w:val="19"/>
         </w:rPr>
-        <w:t>ct Oriented Software D</w:t>
-      </w:r>
-      <w:r>
-        <w:rPr>
-          <w:rFonts w:ascii="Georgia" w:eastAsia="Georgia" w:hAnsi="Georgia" w:cs="Georgia"/>
-          <w:i/>
-          <w:iCs/>
-          <w:sz w:val="19"/>
-          <w:szCs w:val="19"/>
-        </w:rPr>
-        <w:t>e</w:t>
-      </w:r>
-      <w:r>
-        <w:rPr>
-          <w:rFonts w:ascii="Georgia" w:eastAsia="Georgia" w:hAnsi="Georgia" w:cs="Georgia"/>
-          <w:i/>
-          <w:iCs/>
-          <w:sz w:val="19"/>
-          <w:szCs w:val="19"/>
-        </w:rPr>
-        <w:t>vlpmnt, Foundations of Computation,</w:t>
+        <w:t>, Foundations of Computation,</w:t>
       </w:r>
       <w:r>
         <w:rPr>
@@ -1230,6 +1091,9 @@
         </w:rPr>
       </w:pPr>
       <w:r>
+        <w:rPr>
+          <w:rFonts w:ascii="Cambria" w:hAnsi="Cambria"/>
+        </w:rPr>
         <w:t>Selective 4-year fellowship providing full financial aid and leadership training through extensive community service</w:t>
       </w:r>
       <w:r>
@@ -1241,6 +1105,38 @@
           <w:szCs w:val="19"/>
         </w:rPr>
         <w:t>.</w:t>
+      </w:r>
+    </w:p>
+    <w:p>
+      <w:pPr>
+        <w:pStyle w:val="ListParagraph"/>
+        <w:numPr>
+          <w:ilvl w:val="0"/>
+          <w:numId w:val="12"/>
+        </w:numPr>
+        <w:rPr>
+          <w:rFonts w:ascii="Cambria" w:eastAsia="Open Sans" w:hAnsi="Cambria" w:cs="Open Sans"/>
+          <w:iCs/>
+          <w:color w:val="000000" w:themeColor="text1"/>
+          <w:sz w:val="19"/>
+          <w:szCs w:val="19"/>
+        </w:rPr>
+      </w:pPr>
+      <w:r>
+        <w:rPr>
+          <w:rFonts w:ascii="Cambria" w:hAnsi="Cambria"/>
+        </w:rPr>
+        <w:t>Alumni Ambassador (2025</w:t>
+      </w:r>
+      <w:r>
+        <w:rPr>
+          <w:rFonts w:ascii="Cambria" w:eastAsia="Open Sans" w:hAnsi="Cambria" w:cs="Open Sans"/>
+          <w:iCs/>
+          <w:color w:val="000000" w:themeColor="text1"/>
+          <w:sz w:val="19"/>
+          <w:szCs w:val="19"/>
+        </w:rPr>
+        <w:t>-26)</w:t>
       </w:r>
     </w:p>
     <w:p>
@@ -1279,14 +1175,14 @@
         <w:ind w:left="360" w:hanging="180"/>
         <w:jc w:val="both"/>
         <w:rPr>
-          <w:rFonts w:ascii="Georgia" w:eastAsia="Georgia" w:hAnsi="Georgia" w:cs="Georgia"/>
-          <w:sz w:val="19"/>
-          <w:szCs w:val="19"/>
-        </w:rPr>
-      </w:pPr>
-      <w:r>
-        <w:rPr>
-          <w:rFonts w:ascii="Georgia" w:eastAsia="Georgia" w:hAnsi="Georgia" w:cs="Georgia"/>
+          <w:rFonts w:ascii="Cambria" w:eastAsia="Georgia" w:hAnsi="Cambria" w:cs="Georgia"/>
+          <w:sz w:val="19"/>
+          <w:szCs w:val="19"/>
+        </w:rPr>
+      </w:pPr>
+      <w:r>
+        <w:rPr>
+          <w:rFonts w:ascii="Cambria" w:eastAsia="Georgia" w:hAnsi="Cambria" w:cs="Georgia"/>
           <w:sz w:val="19"/>
           <w:szCs w:val="19"/>
         </w:rPr>
@@ -1299,78 +1195,38 @@
           <w:ilvl w:val="0"/>
           <w:numId w:val="1"/>
         </w:numPr>
-        <w:spacing w:before="80" w:line="283" w:lineRule="auto"/>
+        <w:spacing w:before="40"/>
         <w:ind w:left="360" w:hanging="180"/>
-        <w:rPr>
-          <w:rFonts w:ascii="Garamond" w:eastAsia="Garamond" w:hAnsi="Garamond" w:cs="Garamond"/>
-          <w:sz w:val="19"/>
-          <w:szCs w:val="19"/>
-        </w:rPr>
-      </w:pPr>
-      <w:r>
-        <w:rPr>
-          <w:rFonts w:ascii="Georgia" w:eastAsia="Georgia" w:hAnsi="Georgia" w:cs="Georgia"/>
-          <w:sz w:val="19"/>
-          <w:szCs w:val="19"/>
-        </w:rPr>
-        <w:t>Software</w:t>
-      </w:r>
-      <w:r>
-        <w:rPr>
-          <w:rFonts w:ascii="Georgia" w:eastAsia="Georgia" w:hAnsi="Georgia" w:cs="Georgia"/>
-          <w:b/>
-          <w:sz w:val="19"/>
-          <w:szCs w:val="19"/>
-        </w:rPr>
-        <w:t>:</w:t>
-      </w:r>
-      <w:r>
-        <w:rPr>
-          <w:rFonts w:ascii="Georgia" w:eastAsia="Georgia" w:hAnsi="Georgia" w:cs="Georgia"/>
-          <w:sz w:val="19"/>
-          <w:szCs w:val="19"/>
-        </w:rPr>
-        <w:t xml:space="preserve"> Microsoft Office- Excel</w:t>
-      </w:r>
-      <w:r>
-        <w:rPr>
-          <w:rFonts w:ascii="Georgia" w:eastAsia="Georgia" w:hAnsi="Georgia" w:cs="Georgia"/>
-          <w:sz w:val="19"/>
-          <w:szCs w:val="19"/>
-        </w:rPr>
-        <w:t>;</w:t>
-      </w:r>
-      <w:r>
-        <w:rPr>
-          <w:rFonts w:ascii="Georgia" w:eastAsia="Georgia" w:hAnsi="Georgia" w:cs="Georgia"/>
-          <w:sz w:val="19"/>
-          <w:szCs w:val="19"/>
-        </w:rPr>
-        <w:t xml:space="preserve"> Tableau; BlueJ; VS Code</w:t>
-      </w:r>
-      <w:r>
-        <w:rPr>
-          <w:rFonts w:ascii="Georgia" w:eastAsia="Georgia" w:hAnsi="Georgia" w:cs="Georgia"/>
-          <w:sz w:val="19"/>
-          <w:szCs w:val="19"/>
-        </w:rPr>
-        <w:t>; Blender</w:t>
-      </w:r>
-      <w:r>
-        <w:rPr>
-          <w:rFonts w:ascii="Georgia" w:eastAsia="Georgia" w:hAnsi="Georgia" w:cs="Georgia"/>
-          <w:sz w:val="19"/>
-          <w:szCs w:val="19"/>
-        </w:rPr>
-        <w:t>; Stata</w:t>
-      </w:r>
-      <w:r>
-        <w:rPr>
-          <w:rFonts w:ascii="Georgia" w:eastAsia="Georgia" w:hAnsi="Georgia" w:cs="Georgia"/>
-          <w:sz w:val="19"/>
-          <w:szCs w:val="19"/>
-        </w:rPr>
-        <w:t xml:space="preserve">; Bloomberg; ZoomInfo </w:t>
+        <w:jc w:val="both"/>
+        <w:rPr>
+          <w:rFonts w:ascii="Cambria" w:eastAsia="Georgia" w:hAnsi="Cambria" w:cs="Georgia"/>
+          <w:sz w:val="19"/>
+          <w:szCs w:val="19"/>
+        </w:rPr>
+      </w:pPr>
+      <w:r>
+        <w:rPr>
+          <w:rFonts w:ascii="Cambria" w:eastAsia="Georgia" w:hAnsi="Cambria" w:cs="Georgia"/>
+          <w:sz w:val="19"/>
+          <w:szCs w:val="19"/>
+        </w:rPr>
+        <w:t xml:space="preserve">Software: Excel (Microsoft Office), </w:t>
+      </w:r>
+      <w:r>
+        <w:rPr>
+          <w:rFonts w:ascii="Cambria" w:eastAsia="Georgia" w:hAnsi="Cambria" w:cs="Georgia"/>
+          <w:sz w:val="19"/>
+          <w:szCs w:val="19"/>
+        </w:rPr>
+        <w:t xml:space="preserve">Power BI, </w:t>
+      </w:r>
+      <w:r>
+        <w:rPr>
+          <w:rFonts w:ascii="Cambria" w:eastAsia="Georgia" w:hAnsi="Cambria" w:cs="Georgia"/>
+          <w:sz w:val="19"/>
+          <w:szCs w:val="19"/>
+        </w:rPr>
+        <w:t>Tableau, Bloomberg Terminal, Stata, ZoomInfo, Blender, VS Code</w:t>
       </w:r>
     </w:p>
     <w:p>
@@ -1379,66 +1235,22 @@
           <w:ilvl w:val="0"/>
           <w:numId w:val="1"/>
         </w:numPr>
-        <w:spacing w:before="20"/>
+        <w:spacing w:before="40"/>
         <w:ind w:left="360" w:hanging="180"/>
-        <w:rPr>
-          <w:rFonts w:ascii="Garamond" w:eastAsia="Garamond" w:hAnsi="Garamond" w:cs="Garamond"/>
-          <w:sz w:val="19"/>
-          <w:szCs w:val="19"/>
-        </w:rPr>
-      </w:pPr>
-      <w:r>
-        <w:rPr>
-          <w:rFonts w:ascii="Georgia" w:eastAsia="Georgia" w:hAnsi="Georgia" w:cs="Georgia"/>
-          <w:sz w:val="19"/>
-          <w:szCs w:val="19"/>
-        </w:rPr>
-        <w:t>Programming Tools</w:t>
-      </w:r>
-      <w:r>
-        <w:rPr>
-          <w:rFonts w:ascii="Georgia" w:eastAsia="Georgia" w:hAnsi="Georgia" w:cs="Georgia"/>
-          <w:b/>
-          <w:sz w:val="19"/>
-          <w:szCs w:val="19"/>
-        </w:rPr>
-        <w:t xml:space="preserve">: </w:t>
-      </w:r>
-      <w:r>
-        <w:rPr>
-          <w:rFonts w:ascii="Georgia" w:eastAsia="Georgia" w:hAnsi="Georgia" w:cs="Georgia"/>
-          <w:bCs/>
-          <w:sz w:val="19"/>
-          <w:szCs w:val="19"/>
-        </w:rPr>
-        <w:t>Java; Python; C++</w:t>
-      </w:r>
-      <w:r>
-        <w:rPr>
-          <w:rFonts w:ascii="Georgia" w:eastAsia="Georgia" w:hAnsi="Georgia" w:cs="Georgia"/>
-          <w:bCs/>
-          <w:sz w:val="19"/>
-          <w:szCs w:val="19"/>
-        </w:rPr>
-        <w:t>; VBA; Git</w:t>
-      </w:r>
-      <w:r>
-        <w:rPr>
-          <w:rFonts w:ascii="Georgia" w:eastAsia="Georgia" w:hAnsi="Georgia" w:cs="Georgia"/>
-          <w:bCs/>
-          <w:sz w:val="19"/>
-          <w:szCs w:val="19"/>
-        </w:rPr>
-        <w:t>; React; CSS; JS; Node.js</w:t>
-      </w:r>
-      <w:r>
-        <w:rPr>
-          <w:rFonts w:ascii="Georgia" w:eastAsia="Georgia" w:hAnsi="Georgia" w:cs="Georgia"/>
-          <w:bCs/>
-          <w:sz w:val="19"/>
-          <w:szCs w:val="19"/>
-        </w:rPr>
-        <w:t xml:space="preserve"> </w:t>
+        <w:jc w:val="both"/>
+        <w:rPr>
+          <w:rFonts w:ascii="Cambria" w:eastAsia="Georgia" w:hAnsi="Cambria" w:cs="Georgia"/>
+          <w:sz w:val="19"/>
+          <w:szCs w:val="19"/>
+        </w:rPr>
+      </w:pPr>
+      <w:r>
+        <w:rPr>
+          <w:rFonts w:ascii="Cambria" w:eastAsia="Georgia" w:hAnsi="Cambria" w:cs="Georgia"/>
+          <w:sz w:val="19"/>
+          <w:szCs w:val="19"/>
+        </w:rPr>
+        <w:t>Programming: Java, Python, C++, VBA, JavaScript (Node.js, React + Vite, Bootstrap, HTML/CSS), Git</w:t>
       </w:r>
     </w:p>
     <w:p>
@@ -2130,17 +1942,7 @@
           <w:sz w:val="19"/>
           <w:szCs w:val="19"/>
         </w:rPr>
-        <w:t xml:space="preserve">ensuring </w:t>
-      </w:r>
-      <w:r>
-        <w:rPr>
-          <w:rFonts w:ascii="Cambria" w:eastAsia="Open Sans" w:hAnsi="Cambria" w:cs="Open Sans"/>
-          <w:b/>
-          <w:color w:val="000000" w:themeColor="text1"/>
-          <w:sz w:val="19"/>
-          <w:szCs w:val="19"/>
-        </w:rPr>
-        <w:t>up-to-date tracking &amp; dealing of past dues</w:t>
+        <w:t>ensuring up-to-date tracking &amp; dealing of past dues</w:t>
       </w:r>
       <w:r>
         <w:rPr>
@@ -2236,47 +2038,7 @@
           <w:sz w:val="19"/>
           <w:szCs w:val="19"/>
         </w:rPr>
-        <w:t xml:space="preserve">, reducing </w:t>
-      </w:r>
-      <w:r>
-        <w:rPr>
-          <w:rFonts w:ascii="Cambria" w:eastAsia="Open Sans" w:hAnsi="Cambria" w:cs="Open Sans"/>
-          <w:b/>
-          <w:color w:val="000000" w:themeColor="text1"/>
-          <w:sz w:val="19"/>
-          <w:szCs w:val="19"/>
-        </w:rPr>
-        <w:t>daily processing</w:t>
-      </w:r>
-      <w:r>
-        <w:rPr>
-          <w:rFonts w:ascii="Cambria" w:eastAsia="Open Sans" w:hAnsi="Cambria" w:cs="Open Sans"/>
-          <w:b/>
-          <w:color w:val="000000" w:themeColor="text1"/>
-          <w:sz w:val="19"/>
-          <w:szCs w:val="19"/>
-        </w:rPr>
-        <w:t xml:space="preserve"> time by </w:t>
-      </w:r>
-      <w:r>
-        <w:rPr>
-          <w:rFonts w:ascii="Cambria" w:eastAsia="Open Sans" w:hAnsi="Cambria" w:cs="Open Sans"/>
-          <w:b/>
-          <w:color w:val="000000" w:themeColor="text1"/>
-          <w:sz w:val="19"/>
-          <w:szCs w:val="19"/>
-        </w:rPr>
-        <w:t>over 5</w:t>
-      </w:r>
-      <w:r>
-        <w:rPr>
-          <w:rFonts w:ascii="Cambria" w:eastAsia="Open Sans" w:hAnsi="Cambria" w:cs="Open Sans"/>
-          <w:b/>
-          <w:color w:val="000000" w:themeColor="text1"/>
-          <w:sz w:val="19"/>
-          <w:szCs w:val="19"/>
-        </w:rPr>
-        <w:t>0%</w:t>
+        <w:t>, reducing daily processing time by over 50%</w:t>
       </w:r>
       <w:r>
         <w:rPr>
@@ -2392,37 +2154,7 @@
           <w:sz w:val="19"/>
           <w:szCs w:val="19"/>
         </w:rPr>
-        <w:t xml:space="preserve">using ZoomInfo to identify high-potential </w:t>
-      </w:r>
-      <w:r>
-        <w:rPr>
-          <w:rFonts w:ascii="Cambria" w:eastAsia="Open Sans" w:hAnsi="Cambria" w:cs="Open Sans"/>
-          <w:b/>
-          <w:color w:val="000000" w:themeColor="text1"/>
-          <w:sz w:val="19"/>
-          <w:szCs w:val="19"/>
-        </w:rPr>
-        <w:t xml:space="preserve">sales </w:t>
-      </w:r>
-      <w:r>
-        <w:rPr>
-          <w:rFonts w:ascii="Cambria" w:eastAsia="Open Sans" w:hAnsi="Cambria" w:cs="Open Sans"/>
-          <w:b/>
-          <w:color w:val="000000" w:themeColor="text1"/>
-          <w:sz w:val="19"/>
-          <w:szCs w:val="19"/>
-        </w:rPr>
-        <w:t>leads, generating 10+ new opportunities</w:t>
-      </w:r>
-      <w:r>
-        <w:rPr>
-          <w:rFonts w:ascii="Cambria" w:eastAsia="Open Sans" w:hAnsi="Cambria" w:cs="Open Sans"/>
-          <w:b/>
-          <w:color w:val="000000" w:themeColor="text1"/>
-          <w:sz w:val="19"/>
-          <w:szCs w:val="19"/>
-        </w:rPr>
-        <w:t xml:space="preserve"> in under two months</w:t>
+        <w:t>using ZoomInfo to identify high-potential sales leads, generating 10+ new opportunities in under two months</w:t>
       </w:r>
       <w:r>
         <w:rPr>
@@ -2458,37 +2190,17 @@
           <w:sz w:val="19"/>
           <w:szCs w:val="19"/>
         </w:rPr>
-        <w:t>Assisted in</w:t>
-      </w:r>
-      <w:r>
-        <w:rPr>
-          <w:rFonts w:ascii="Cambria" w:eastAsia="Open Sans" w:hAnsi="Cambria" w:cs="Open Sans"/>
-          <w:bCs/>
-          <w:color w:val="000000" w:themeColor="text1"/>
-          <w:sz w:val="19"/>
-          <w:szCs w:val="19"/>
-        </w:rPr>
-        <w:t xml:space="preserve"> </w:t>
-      </w:r>
-      <w:r>
-        <w:rPr>
-          <w:rFonts w:ascii="Cambria" w:eastAsia="Open Sans" w:hAnsi="Cambria" w:cs="Open Sans"/>
-          <w:b/>
-          <w:color w:val="000000" w:themeColor="text1"/>
-          <w:sz w:val="19"/>
-          <w:szCs w:val="19"/>
-        </w:rPr>
-        <w:t>material-price based</w:t>
-      </w:r>
-      <w:r>
-        <w:rPr>
-          <w:rFonts w:ascii="Cambria" w:eastAsia="Open Sans" w:hAnsi="Cambria" w:cs="Open Sans"/>
-          <w:b/>
-          <w:color w:val="000000" w:themeColor="text1"/>
-          <w:sz w:val="19"/>
-          <w:szCs w:val="19"/>
-        </w:rPr>
-        <w:t xml:space="preserve"> requoting</w:t>
+        <w:t xml:space="preserve">Assisted in </w:t>
+      </w:r>
+      <w:r>
+        <w:rPr>
+          <w:rFonts w:ascii="Cambria" w:eastAsia="Open Sans" w:hAnsi="Cambria" w:cs="Open Sans"/>
+          <w:b/>
+          <w:color w:val="000000" w:themeColor="text1"/>
+          <w:sz w:val="19"/>
+          <w:szCs w:val="19"/>
+        </w:rPr>
+        <w:t>material-price based requoting</w:t>
       </w:r>
       <w:r>
         <w:rPr>
@@ -2614,77 +2326,7 @@
           <w:sz w:val="19"/>
           <w:szCs w:val="19"/>
         </w:rPr>
-        <w:t>using</w:t>
-      </w:r>
-      <w:r>
-        <w:rPr>
-          <w:rFonts w:ascii="Cambria" w:eastAsia="Open Sans" w:hAnsi="Cambria" w:cs="Open Sans"/>
-          <w:bCs/>
-          <w:color w:val="000000" w:themeColor="text1"/>
-          <w:sz w:val="19"/>
-          <w:szCs w:val="19"/>
-        </w:rPr>
-        <w:t xml:space="preserve"> Excel</w:t>
-      </w:r>
-      <w:r>
-        <w:rPr>
-          <w:rFonts w:ascii="Cambria" w:eastAsia="Open Sans" w:hAnsi="Cambria" w:cs="Open Sans"/>
-          <w:bCs/>
-          <w:color w:val="000000" w:themeColor="text1"/>
-          <w:sz w:val="19"/>
-          <w:szCs w:val="19"/>
-        </w:rPr>
-        <w:t xml:space="preserve"> tools</w:t>
-      </w:r>
-      <w:r>
-        <w:rPr>
-          <w:rFonts w:ascii="Cambria" w:eastAsia="Open Sans" w:hAnsi="Cambria" w:cs="Open Sans"/>
-          <w:bCs/>
-          <w:color w:val="000000" w:themeColor="text1"/>
-          <w:sz w:val="19"/>
-          <w:szCs w:val="19"/>
-        </w:rPr>
-        <w:t xml:space="preserve"> to </w:t>
-      </w:r>
-      <w:r>
-        <w:rPr>
-          <w:rFonts w:ascii="Cambria" w:eastAsia="Open Sans" w:hAnsi="Cambria" w:cs="Open Sans"/>
-          <w:bCs/>
-          <w:color w:val="000000" w:themeColor="text1"/>
-          <w:sz w:val="19"/>
-          <w:szCs w:val="19"/>
-        </w:rPr>
-        <w:t>identify &amp; tackle</w:t>
-      </w:r>
-      <w:r>
-        <w:rPr>
-          <w:rFonts w:ascii="Cambria" w:eastAsia="Open Sans" w:hAnsi="Cambria" w:cs="Open Sans"/>
-          <w:bCs/>
-          <w:color w:val="000000" w:themeColor="text1"/>
-          <w:sz w:val="19"/>
-          <w:szCs w:val="19"/>
-        </w:rPr>
-        <w:t xml:space="preserve"> </w:t>
-      </w:r>
-      <w:r>
-        <w:rPr>
-          <w:rFonts w:ascii="Cambria" w:eastAsia="Open Sans" w:hAnsi="Cambria" w:cs="Open Sans"/>
-          <w:bCs/>
-          <w:color w:val="000000" w:themeColor="text1"/>
-          <w:sz w:val="19"/>
-          <w:szCs w:val="19"/>
-        </w:rPr>
-        <w:t>overproduction issues in</w:t>
-      </w:r>
-      <w:r>
-        <w:rPr>
-          <w:rFonts w:ascii="Cambria" w:eastAsia="Open Sans" w:hAnsi="Cambria" w:cs="Open Sans"/>
-          <w:bCs/>
-          <w:color w:val="000000" w:themeColor="text1"/>
-          <w:sz w:val="19"/>
-          <w:szCs w:val="19"/>
-        </w:rPr>
-        <w:t xml:space="preserve"> inventory.</w:t>
+        <w:t>using Excel tools to identify &amp; tackle overproduction issues in inventory.</w:t>
       </w:r>
     </w:p>
     <w:p>
@@ -2730,17 +2372,7 @@
           <w:sz w:val="19"/>
           <w:szCs w:val="19"/>
         </w:rPr>
-        <w:t xml:space="preserve">generate &amp; evaluate cash flow </w:t>
-      </w:r>
-      <w:r>
-        <w:rPr>
-          <w:rFonts w:ascii="Cambria" w:eastAsia="Open Sans" w:hAnsi="Cambria" w:cs="Open Sans"/>
-          <w:bCs/>
-          <w:color w:val="000000" w:themeColor="text1"/>
-          <w:sz w:val="19"/>
-          <w:szCs w:val="19"/>
-        </w:rPr>
-        <w:t>statements,</w:t>
+        <w:t>generate &amp; evaluate cash flow statements,</w:t>
       </w:r>
       <w:r>
         <w:rPr>
@@ -2768,15 +2400,7 @@
           <w:b/>
           <w:color w:val="000000" w:themeColor="text1"/>
         </w:rPr>
-        <w:t xml:space="preserve"> insight into firm valuation</w:t>
-      </w:r>
-      <w:r>
-        <w:rPr>
-          <w:rFonts w:ascii="Cambria" w:eastAsia="Open Sans" w:hAnsi="Cambria" w:cs="Open Sans"/>
-          <w:b/>
-          <w:color w:val="000000" w:themeColor="text1"/>
-        </w:rPr>
-        <w:t xml:space="preserve"> using DCF, CCA, etc</w:t>
+        <w:t xml:space="preserve"> insight into firm valuation using DCF, CCA, etc</w:t>
       </w:r>
       <w:r>
         <w:rPr>
@@ -2896,37 +2520,17 @@
           <w:szCs w:val="19"/>
         </w:rPr>
         <w:tab/>
-        <w:t xml:space="preserve">                 </w:t>
-      </w:r>
-      <w:r>
-        <w:rPr>
-          <w:rFonts w:ascii="Cambria" w:eastAsia="Open Sans" w:hAnsi="Cambria" w:cs="Open Sans"/>
-          <w:b/>
-          <w:color w:val="000000" w:themeColor="text1"/>
-          <w:sz w:val="19"/>
-          <w:szCs w:val="19"/>
-        </w:rPr>
-        <w:t xml:space="preserve">        </w:t>
-      </w:r>
-      <w:r>
-        <w:rPr>
-          <w:rFonts w:ascii="Cambria" w:eastAsia="Open Sans" w:hAnsi="Cambria" w:cs="Open Sans"/>
-          <w:bCs/>
-          <w:color w:val="808080" w:themeColor="background1" w:themeShade="80"/>
-          <w:sz w:val="19"/>
-          <w:szCs w:val="19"/>
-        </w:rPr>
-        <w:t xml:space="preserve">Feb 2023 – </w:t>
-      </w:r>
-      <w:r>
-        <w:rPr>
-          <w:rFonts w:ascii="Cambria" w:eastAsia="Open Sans" w:hAnsi="Cambria" w:cs="Open Sans"/>
-          <w:bCs/>
-          <w:color w:val="808080" w:themeColor="background1" w:themeShade="80"/>
-          <w:sz w:val="19"/>
-          <w:szCs w:val="19"/>
-        </w:rPr>
-        <w:t>April 2024</w:t>
+        <w:t xml:space="preserve">                         </w:t>
+      </w:r>
+      <w:r>
+        <w:rPr>
+          <w:rFonts w:ascii="Cambria" w:eastAsia="Open Sans" w:hAnsi="Cambria" w:cs="Open Sans"/>
+          <w:bCs/>
+          <w:color w:val="808080" w:themeColor="background1" w:themeShade="80"/>
+          <w:sz w:val="19"/>
+          <w:szCs w:val="19"/>
+        </w:rPr>
+        <w:t>Feb 2023 – April 2024</w:t>
       </w:r>
     </w:p>
     <w:p>
@@ -2947,6 +2551,7 @@
           <w:sz w:val="19"/>
           <w:szCs w:val="19"/>
         </w:rPr>
+        <w:lastRenderedPageBreak/>
         <w:t>Boca Raton, FL</w:t>
       </w:r>
     </w:p>
@@ -2973,7 +2578,6 @@
           <w:sz w:val="19"/>
           <w:szCs w:val="19"/>
         </w:rPr>
-        <w:lastRenderedPageBreak/>
         <w:t>Helped facilitate first ever match-transplant process with a DePauw student</w:t>
       </w:r>
       <w:r>
@@ -3010,37 +2614,7 @@
           <w:sz w:val="19"/>
           <w:szCs w:val="19"/>
         </w:rPr>
-        <w:t>Added</w:t>
-      </w:r>
-      <w:r>
-        <w:rPr>
-          <w:rFonts w:ascii="Cambria" w:eastAsia="Open Sans" w:hAnsi="Cambria" w:cs="Open Sans"/>
-          <w:b/>
-          <w:color w:val="000000" w:themeColor="text1"/>
-          <w:sz w:val="19"/>
-          <w:szCs w:val="19"/>
-        </w:rPr>
-        <w:t xml:space="preserve"> over </w:t>
-      </w:r>
-      <w:r>
-        <w:rPr>
-          <w:rFonts w:ascii="Cambria" w:eastAsia="Open Sans" w:hAnsi="Cambria" w:cs="Open Sans"/>
-          <w:b/>
-          <w:color w:val="000000" w:themeColor="text1"/>
-          <w:sz w:val="19"/>
-          <w:szCs w:val="19"/>
-        </w:rPr>
-        <w:t>150</w:t>
-      </w:r>
-      <w:r>
-        <w:rPr>
-          <w:rFonts w:ascii="Cambria" w:eastAsia="Open Sans" w:hAnsi="Cambria" w:cs="Open Sans"/>
-          <w:b/>
-          <w:color w:val="000000" w:themeColor="text1"/>
-          <w:sz w:val="19"/>
-          <w:szCs w:val="19"/>
-        </w:rPr>
-        <w:t xml:space="preserve"> potential stem-cell donors</w:t>
+        <w:t>Added over 150 potential stem-cell donors</w:t>
       </w:r>
       <w:r>
         <w:rPr>
@@ -3182,57 +2756,7 @@
           <w:sz w:val="19"/>
           <w:szCs w:val="19"/>
         </w:rPr>
-        <w:t>Attended the annual 2023-24 CAP (Campus Ambassador Program) Symposium held for two days at Boca Raton, FL; connected with</w:t>
-      </w:r>
-      <w:r>
-        <w:rPr>
-          <w:rFonts w:ascii="Cambria" w:eastAsia="Open Sans" w:hAnsi="Cambria" w:cs="Open Sans"/>
-          <w:bCs/>
-          <w:color w:val="000000" w:themeColor="text1"/>
-          <w:sz w:val="19"/>
-          <w:szCs w:val="19"/>
-        </w:rPr>
-        <w:t xml:space="preserve"> </w:t>
-      </w:r>
-      <w:r>
-        <w:rPr>
-          <w:rFonts w:ascii="Cambria" w:eastAsia="Open Sans" w:hAnsi="Cambria" w:cs="Open Sans"/>
-          <w:bCs/>
-          <w:color w:val="000000" w:themeColor="text1"/>
-          <w:sz w:val="19"/>
-          <w:szCs w:val="19"/>
-        </w:rPr>
-        <w:t>ambassadors from all over the US</w:t>
-      </w:r>
-      <w:r>
-        <w:rPr>
-          <w:rFonts w:ascii="Cambria" w:eastAsia="Open Sans" w:hAnsi="Cambria" w:cs="Open Sans"/>
-          <w:bCs/>
-          <w:color w:val="000000" w:themeColor="text1"/>
-          <w:sz w:val="19"/>
-          <w:szCs w:val="19"/>
-        </w:rPr>
-        <w:t xml:space="preserve"> and </w:t>
-      </w:r>
-      <w:r>
-        <w:rPr>
-          <w:rFonts w:ascii="Cambria" w:eastAsia="Open Sans" w:hAnsi="Cambria" w:cs="Open Sans"/>
-          <w:bCs/>
-          <w:color w:val="000000" w:themeColor="text1"/>
-          <w:sz w:val="19"/>
-          <w:szCs w:val="19"/>
-        </w:rPr>
-        <w:t>learned in-depth about different</w:t>
-      </w:r>
-      <w:r>
-        <w:rPr>
-          <w:rFonts w:ascii="Cambria" w:eastAsia="Open Sans" w:hAnsi="Cambria" w:cs="Open Sans"/>
-          <w:bCs/>
-          <w:color w:val="000000" w:themeColor="text1"/>
-          <w:sz w:val="19"/>
-          <w:szCs w:val="19"/>
-        </w:rPr>
-        <w:t xml:space="preserve"> cancer treatment procedures.</w:t>
+        <w:t>Attended the annual 2023-24 CAP (Campus Ambassador Program) Symposium held for two days at Boca Raton, FL; connected with ambassadors from all over the US and learned in-depth about different cancer treatment procedures.</w:t>
       </w:r>
     </w:p>
     <w:p>
@@ -3294,15 +2818,6 @@
           <w:szCs w:val="19"/>
         </w:rPr>
         <w:tab/>
-      </w:r>
-      <w:r>
-        <w:rPr>
-          <w:rFonts w:ascii="Cambria" w:eastAsia="Open Sans" w:hAnsi="Cambria" w:cs="Open Sans"/>
-          <w:bCs/>
-          <w:color w:val="808080" w:themeColor="background1" w:themeShade="80"/>
-          <w:sz w:val="19"/>
-          <w:szCs w:val="19"/>
-        </w:rPr>
         <w:t xml:space="preserve">                        </w:t>
       </w:r>
       <w:r>
@@ -3323,17 +2838,7 @@
           <w:sz w:val="19"/>
           <w:szCs w:val="19"/>
         </w:rPr>
-        <w:t xml:space="preserve">        </w:t>
-      </w:r>
-      <w:r>
-        <w:rPr>
-          <w:rFonts w:ascii="Cambria" w:eastAsia="Open Sans" w:hAnsi="Cambria" w:cs="Open Sans"/>
-          <w:bCs/>
-          <w:color w:val="000000" w:themeColor="text1"/>
-          <w:sz w:val="19"/>
-          <w:szCs w:val="19"/>
-        </w:rPr>
-        <w:t xml:space="preserve"> </w:t>
+        <w:t xml:space="preserve">         </w:t>
       </w:r>
       <w:r>
         <w:rPr>
@@ -3460,29 +2965,7 @@
           <w:sz w:val="19"/>
           <w:szCs w:val="19"/>
         </w:rPr>
-        <w:t xml:space="preserve">Assisted Prof. Jeff Hansen in developing his web-based e-book using </w:t>
-      </w:r>
-      <w:proofErr w:type="spellStart"/>
-      <w:r>
-        <w:rPr>
-          <w:rFonts w:ascii="Cambria" w:eastAsia="Open Sans" w:hAnsi="Cambria" w:cs="Open Sans"/>
-          <w:bCs/>
-          <w:color w:val="000000" w:themeColor="text1"/>
-          <w:sz w:val="19"/>
-          <w:szCs w:val="19"/>
-        </w:rPr>
-        <w:t>vue</w:t>
-      </w:r>
-      <w:proofErr w:type="spellEnd"/>
-      <w:r>
-        <w:rPr>
-          <w:rFonts w:ascii="Cambria" w:eastAsia="Open Sans" w:hAnsi="Cambria" w:cs="Open Sans"/>
-          <w:bCs/>
-          <w:color w:val="000000" w:themeColor="text1"/>
-          <w:sz w:val="19"/>
-          <w:szCs w:val="19"/>
-        </w:rPr>
-        <w:t>, JS &amp; C++.</w:t>
+        <w:t>Assisted Prof. Jeff Hansen in developing his web-based e-book leveraging vue.js, Bootstrap &amp; C++.</w:t>
       </w:r>
     </w:p>
     <w:p>
@@ -3540,7 +3023,17 @@
           <w:sz w:val="19"/>
           <w:szCs w:val="19"/>
         </w:rPr>
-        <w:t>as well as</w:t>
+        <w:t xml:space="preserve">as well as </w:t>
+      </w:r>
+      <w:r>
+        <w:rPr>
+          <w:rFonts w:ascii="Cambria" w:eastAsia="Open Sans" w:hAnsi="Cambria" w:cs="Open Sans"/>
+          <w:bCs/>
+          <w:color w:val="000000" w:themeColor="text1"/>
+          <w:sz w:val="19"/>
+          <w:szCs w:val="19"/>
+        </w:rPr>
+        <w:t>3-D viz software</w:t>
       </w:r>
       <w:r>
         <w:rPr>
@@ -3555,26 +3048,6 @@
       <w:r>
         <w:rPr>
           <w:rFonts w:ascii="Cambria" w:eastAsia="Open Sans" w:hAnsi="Cambria" w:cs="Open Sans"/>
-          <w:bCs/>
-          <w:color w:val="000000" w:themeColor="text1"/>
-          <w:sz w:val="19"/>
-          <w:szCs w:val="19"/>
-        </w:rPr>
-        <w:t>3-D viz software</w:t>
-      </w:r>
-      <w:r>
-        <w:rPr>
-          <w:rFonts w:ascii="Cambria" w:eastAsia="Open Sans" w:hAnsi="Cambria" w:cs="Open Sans"/>
-          <w:bCs/>
-          <w:color w:val="000000" w:themeColor="text1"/>
-          <w:sz w:val="19"/>
-          <w:szCs w:val="19"/>
-        </w:rPr>
-        <w:t xml:space="preserve"> </w:t>
-      </w:r>
-      <w:r>
-        <w:rPr>
-          <w:rFonts w:ascii="Cambria" w:eastAsia="Open Sans" w:hAnsi="Cambria" w:cs="Open Sans"/>
           <w:b/>
           <w:color w:val="000000" w:themeColor="text1"/>
           <w:sz w:val="19"/>
@@ -3590,27 +3063,7 @@
           <w:sz w:val="19"/>
           <w:szCs w:val="19"/>
         </w:rPr>
-        <w:t xml:space="preserve">in </w:t>
-      </w:r>
-      <w:r>
-        <w:rPr>
-          <w:rFonts w:ascii="Cambria" w:eastAsia="Open Sans" w:hAnsi="Cambria" w:cs="Open Sans"/>
-          <w:bCs/>
-          <w:color w:val="000000" w:themeColor="text1"/>
-          <w:sz w:val="19"/>
-          <w:szCs w:val="19"/>
-        </w:rPr>
-        <w:t>less than a week</w:t>
-      </w:r>
-      <w:r>
-        <w:rPr>
-          <w:rFonts w:ascii="Cambria" w:eastAsia="Open Sans" w:hAnsi="Cambria" w:cs="Open Sans"/>
-          <w:bCs/>
-          <w:color w:val="000000" w:themeColor="text1"/>
-          <w:sz w:val="19"/>
-          <w:szCs w:val="19"/>
-        </w:rPr>
-        <w:t>.</w:t>
+        <w:t>in less than a week.</w:t>
       </w:r>
     </w:p>
     <w:p>
@@ -3636,47 +3089,7 @@
           <w:sz w:val="19"/>
           <w:szCs w:val="19"/>
         </w:rPr>
-        <w:t xml:space="preserve">Created videos depicting several properties and movements of molecular compounds, including bond </w:t>
-      </w:r>
-      <w:r>
-        <w:rPr>
-          <w:rFonts w:ascii="Cambria" w:eastAsia="Open Sans" w:hAnsi="Cambria" w:cs="Open Sans"/>
-          <w:bCs/>
-          <w:color w:val="000000" w:themeColor="text1"/>
-          <w:sz w:val="19"/>
-          <w:szCs w:val="19"/>
-        </w:rPr>
-        <w:t>shifting</w:t>
-      </w:r>
-      <w:r>
-        <w:rPr>
-          <w:rFonts w:ascii="Cambria" w:eastAsia="Open Sans" w:hAnsi="Cambria" w:cs="Open Sans"/>
-          <w:bCs/>
-          <w:color w:val="000000" w:themeColor="text1"/>
-          <w:sz w:val="19"/>
-          <w:szCs w:val="19"/>
-        </w:rPr>
-        <w:t xml:space="preserve">, orbital </w:t>
-      </w:r>
-      <w:r>
-        <w:rPr>
-          <w:rFonts w:ascii="Cambria" w:eastAsia="Open Sans" w:hAnsi="Cambria" w:cs="Open Sans"/>
-          <w:bCs/>
-          <w:color w:val="000000" w:themeColor="text1"/>
-          <w:sz w:val="19"/>
-          <w:szCs w:val="19"/>
-        </w:rPr>
-        <w:t>composition</w:t>
-      </w:r>
-      <w:r>
-        <w:rPr>
-          <w:rFonts w:ascii="Cambria" w:eastAsia="Open Sans" w:hAnsi="Cambria" w:cs="Open Sans"/>
-          <w:bCs/>
-          <w:color w:val="000000" w:themeColor="text1"/>
-          <w:sz w:val="19"/>
-          <w:szCs w:val="19"/>
-        </w:rPr>
-        <w:t xml:space="preserve">, lone-pair effect, and more. </w:t>
+        <w:t xml:space="preserve">Created videos depicting several properties and movements of molecular compounds, including bond shifting, orbital composition, lone-pair effect, and more. </w:t>
       </w:r>
     </w:p>
     <w:p>
@@ -3704,6 +3117,14 @@
         </w:rPr>
         <w:t>Thoroughly researched the progress documented up till then, as well as added further documentation as needed.</w:t>
       </w:r>
+    </w:p>
+    <w:p>
+      <w:pPr>
+        <w:rPr>
+          <w:rFonts w:eastAsia="Open Sans"/>
+          <w:highlight w:val="none"/>
+        </w:rPr>
+      </w:pPr>
     </w:p>
     <w:sectPr>
       <w:headerReference w:type="even" r:id="rId8"/>

</xml_diff>